<commit_message>
image updated in doc
</commit_message>
<xml_diff>
--- a/Phone Book.docx
+++ b/Phone Book.docx
@@ -114,13 +114,7 @@
         <w:rPr>
           <w:lang w:val="en-US"/>
         </w:rPr>
-        <w:t>A contact consists of a name and a (single) phone number.</w:t>
-      </w:r>
-      <w:r>
-        <w:rPr>
-          <w:lang w:val="en-US"/>
-        </w:rPr>
-        <w:t xml:space="preserve"> </w:t>
+        <w:t xml:space="preserve">A contact consists of a name and a (single) phone number. </w:t>
       </w:r>
     </w:p>
     <w:p>
@@ -886,8 +880,8 @@
         <w:tblLook w:val="04A0" w:firstRow="1" w:lastRow="0" w:firstColumn="1" w:lastColumn="0" w:noHBand="0" w:noVBand="1"/>
       </w:tblPr>
       <w:tblGrid>
-        <w:gridCol w:w="4814"/>
-        <w:gridCol w:w="4815"/>
+        <w:gridCol w:w="4773"/>
+        <w:gridCol w:w="4866"/>
       </w:tblGrid>
       <w:tr>
         <w:tc>
@@ -909,9 +903,9 @@
                 <w:lang w:val="en-US"/>
               </w:rPr>
               <w:drawing>
-                <wp:inline distT="0" distB="0" distL="0" distR="0" wp14:anchorId="2972494F" wp14:editId="33EC7905">
-                  <wp:extent cx="2847109" cy="1426060"/>
-                  <wp:effectExtent l="0" t="0" r="0" b="0"/>
+                <wp:inline distT="0" distB="0" distL="0" distR="0" wp14:anchorId="2972494F" wp14:editId="571484BB">
+                  <wp:extent cx="3121051" cy="1597451"/>
+                  <wp:effectExtent l="0" t="0" r="3175" b="3175"/>
                   <wp:docPr id="1152095879" name="Picture 1152095879" descr="Graphical user interface, application&#10;&#10;Description automatically generated"/>
                   <wp:cNvGraphicFramePr>
                     <a:graphicFrameLocks xmlns:a="http://schemas.openxmlformats.org/drawingml/2006/main" noChangeAspect="1"/>
@@ -932,7 +926,7 @@
                         <pic:spPr>
                           <a:xfrm>
                             <a:off x="0" y="0"/>
-                            <a:ext cx="2881594" cy="1443333"/>
+                            <a:ext cx="3196612" cy="1636125"/>
                           </a:xfrm>
                           <a:prstGeom prst="rect">
                             <a:avLst/>
@@ -968,6 +962,14 @@
                 <w:bCs/>
                 <w:lang w:val="en-US"/>
               </w:rPr>
+              <w:t>.1</w:t>
+            </w:r>
+            <w:r>
+              <w:rPr>
+                <w:b/>
+                <w:bCs/>
+                <w:lang w:val="en-US"/>
+              </w:rPr>
               <w:t xml:space="preserve"> (Edit contact)</w:t>
             </w:r>
             <w:r>
@@ -1011,10 +1013,10 @@
                 <w:lang w:val="en-US"/>
               </w:rPr>
               <w:drawing>
-                <wp:inline distT="0" distB="0" distL="0" distR="0" wp14:anchorId="13077318" wp14:editId="7EB70C14">
-                  <wp:extent cx="2899064" cy="1452084"/>
-                  <wp:effectExtent l="0" t="0" r="0" b="0"/>
-                  <wp:docPr id="3" name="Picture 3" descr="Graphical user interface, application&#10;&#10;Description automatically generated"/>
+                <wp:inline distT="0" distB="0" distL="0" distR="0" wp14:anchorId="319FF437" wp14:editId="4A3B8D2A">
+                  <wp:extent cx="3188891" cy="1367821"/>
+                  <wp:effectExtent l="0" t="0" r="0" b="3810"/>
+                  <wp:docPr id="5" name="Picture 5" descr="Graphical user interface, application, website&#10;&#10;Description automatically generated"/>
                   <wp:cNvGraphicFramePr>
                     <a:graphicFrameLocks xmlns:a="http://schemas.openxmlformats.org/drawingml/2006/main" noChangeAspect="1"/>
                   </wp:cNvGraphicFramePr>
@@ -1022,11 +1024,11 @@
                     <a:graphicData uri="http://schemas.openxmlformats.org/drawingml/2006/picture">
                       <pic:pic xmlns:pic="http://schemas.openxmlformats.org/drawingml/2006/picture">
                         <pic:nvPicPr>
-                          <pic:cNvPr id="3" name="Picture 3" descr="Graphical user interface, application&#10;&#10;Description automatically generated"/>
+                          <pic:cNvPr id="5" name="Picture 5" descr="Graphical user interface, application, website&#10;&#10;Description automatically generated"/>
                           <pic:cNvPicPr/>
                         </pic:nvPicPr>
                         <pic:blipFill>
-                          <a:blip r:embed="rId11"/>
+                          <a:blip r:embed="rId12"/>
                           <a:stretch>
                             <a:fillRect/>
                           </a:stretch>
@@ -1034,7 +1036,7 @@
                         <pic:spPr>
                           <a:xfrm>
                             <a:off x="0" y="0"/>
-                            <a:ext cx="2937125" cy="1471148"/>
+                            <a:ext cx="3317283" cy="1422893"/>
                           </a:xfrm>
                           <a:prstGeom prst="rect">
                             <a:avLst/>
@@ -1051,16 +1053,33 @@
             <w:pPr>
               <w:jc w:val="center"/>
               <w:rPr>
-                <w:lang w:val="en-US"/>
-              </w:rPr>
-            </w:pPr>
-            <w:r>
-              <w:rPr>
                 <w:b/>
                 <w:bCs/>
                 <w:lang w:val="en-US"/>
               </w:rPr>
-              <w:t>Figure 5</w:t>
+            </w:pPr>
+          </w:p>
+          <w:p>
+            <w:pPr>
+              <w:rPr>
+                <w:lang w:val="en-US"/>
+              </w:rPr>
+            </w:pPr>
+            <w:r>
+              <w:rPr>
+                <w:b/>
+                <w:bCs/>
+                <w:lang w:val="en-US"/>
+              </w:rPr>
+              <w:t xml:space="preserve">Figure </w:t>
+            </w:r>
+            <w:r>
+              <w:rPr>
+                <w:b/>
+                <w:bCs/>
+                <w:lang w:val="en-US"/>
+              </w:rPr>
+              <w:t>4.2</w:t>
             </w:r>
             <w:r>
               <w:rPr>
@@ -1097,6 +1116,36 @@
               <w:rPr>
                 <w:sz w:val="16"/>
                 <w:szCs w:val="16"/>
+                <w:lang w:val="en-US"/>
+              </w:rPr>
+            </w:pPr>
+          </w:p>
+        </w:tc>
+      </w:tr>
+      <w:tr>
+        <w:tc>
+          <w:tcPr>
+            <w:tcW w:w="4814" w:type="dxa"/>
+          </w:tcPr>
+          <w:p>
+            <w:pPr>
+              <w:jc w:val="center"/>
+              <w:rPr>
+                <w:noProof/>
+                <w:lang w:val="en-US"/>
+              </w:rPr>
+            </w:pPr>
+          </w:p>
+        </w:tc>
+        <w:tc>
+          <w:tcPr>
+            <w:tcW w:w="4815" w:type="dxa"/>
+          </w:tcPr>
+          <w:p>
+            <w:pPr>
+              <w:jc w:val="center"/>
+              <w:rPr>
+                <w:noProof/>
                 <w:lang w:val="en-US"/>
               </w:rPr>
             </w:pPr>
@@ -1356,7 +1405,7 @@
                           <pic:cNvPicPr/>
                         </pic:nvPicPr>
                         <pic:blipFill>
-                          <a:blip r:embed="rId12"/>
+                          <a:blip r:embed="rId13"/>
                           <a:stretch>
                             <a:fillRect/>
                           </a:stretch>
@@ -1490,7 +1539,7 @@
                           <pic:cNvPicPr/>
                         </pic:nvPicPr>
                         <pic:blipFill>
-                          <a:blip r:embed="rId13"/>
+                          <a:blip r:embed="rId14"/>
                           <a:stretch>
                             <a:fillRect/>
                           </a:stretch>
@@ -1591,7 +1640,7 @@
       </w:pPr>
     </w:p>
     <w:sectPr>
-      <w:footerReference w:type="default" r:id="rId14"/>
+      <w:footerReference w:type="default" r:id="rId15"/>
       <w:pgSz w:w="11900" w:h="16840"/>
       <w:pgMar w:top="460" w:right="963" w:bottom="517" w:left="1298" w:header="708" w:footer="708" w:gutter="0"/>
       <w:cols w:space="708"/>

</xml_diff>